<commit_message>
Updated Python Hospital Stay Length Project to change order of variable selection results.
</commit_message>
<xml_diff>
--- a/Jupyter_Notebooks - Python/INFS 768 - Predictive Analytics/Multinomial Classification Group Project/Final Report 1.2.docx
+++ b/Jupyter_Notebooks - Python/INFS 768 - Predictive Analytics/Multinomial Classification Group Project/Final Report 1.2.docx
@@ -1807,6 +1807,9 @@
         <w:ind w:left="30"/>
       </w:pPr>
       <w:r>
+        <w:rPr>
+          <w:noProof/>
+        </w:rPr>
         <w:drawing>
           <wp:inline distT="0" distB="0" distL="0" distR="0" wp14:anchorId="64FC1328" wp14:editId="0E096CF8">
             <wp:extent cx="4714875" cy="3566884"/>
@@ -1942,20 +1945,19 @@
         <w:ind w:left="30"/>
       </w:pPr>
       <w:r>
-        <w:rPr>
-          <w:noProof/>
-        </w:rPr>
         <w:drawing>
-          <wp:inline distT="0" distB="0" distL="0" distR="0" wp14:anchorId="5D4BECB8" wp14:editId="44C53A11">
-            <wp:extent cx="2924175" cy="1990725"/>
-            <wp:effectExtent l="0" t="0" r="0" b="0"/>
-            <wp:docPr id="661" name="Picture 661"/>
-            <wp:cNvGraphicFramePr/>
+          <wp:inline distT="0" distB="0" distL="0" distR="0" wp14:anchorId="4B14145E" wp14:editId="5C5E3915">
+            <wp:extent cx="4048690" cy="2162477"/>
+            <wp:effectExtent l="0" t="0" r="9525" b="9525"/>
+            <wp:docPr id="7" name="Picture 7" descr="Graphical user interface, text, application&#10;&#10;Description automatically generated"/>
+            <wp:cNvGraphicFramePr>
+              <a:graphicFrameLocks xmlns:a="http://schemas.openxmlformats.org/drawingml/2006/main" noChangeAspect="1"/>
+            </wp:cNvGraphicFramePr>
             <a:graphic xmlns:a="http://schemas.openxmlformats.org/drawingml/2006/main">
               <a:graphicData uri="http://schemas.openxmlformats.org/drawingml/2006/picture">
                 <pic:pic xmlns:pic="http://schemas.openxmlformats.org/drawingml/2006/picture">
                   <pic:nvPicPr>
-                    <pic:cNvPr id="661" name="Picture 661"/>
+                    <pic:cNvPr id="7" name="Picture 7" descr="Graphical user interface, text, application&#10;&#10;Description automatically generated"/>
                     <pic:cNvPicPr/>
                   </pic:nvPicPr>
                   <pic:blipFill>
@@ -1967,7 +1969,7 @@
                   <pic:spPr>
                     <a:xfrm>
                       <a:off x="0" y="0"/>
-                      <a:ext cx="2924175" cy="1990725"/>
+                      <a:ext cx="4048690" cy="2162477"/>
                     </a:xfrm>
                     <a:prstGeom prst="rect">
                       <a:avLst/>
@@ -2001,14 +2003,20 @@
         <w:rPr>
           <w:sz w:val="20"/>
         </w:rPr>
-        <w:t>Engineering :</w:t>
+        <w:t>Engineering:</w:t>
+      </w:r>
+      <w:r>
+        <w:rPr>
+          <w:sz w:val="20"/>
+        </w:rPr>
+        <w:t>-</w:t>
       </w:r>
       <w:proofErr w:type="gramEnd"/>
       <w:r>
         <w:rPr>
           <w:sz w:val="20"/>
         </w:rPr>
-        <w:t xml:space="preserve">- </w:t>
+        <w:t xml:space="preserve"> </w:t>
       </w:r>
       <w:r>
         <w:rPr>
@@ -2554,6 +2562,7 @@
         <w:rPr>
           <w:sz w:val="20"/>
         </w:rPr>
+        <w:lastRenderedPageBreak/>
         <w:t xml:space="preserve">At </w:t>
       </w:r>
       <w:proofErr w:type="gramStart"/>
@@ -2568,14 +2577,7 @@
         <w:rPr>
           <w:sz w:val="20"/>
         </w:rPr>
-        <w:t xml:space="preserve"> we tried hyperparameter tuning, but via this, we were only able to improve accuracy rates by around 5% on average. For this project, we decided to, as mentioned earlier, utilize decision tree, random forest, and stochastic </w:t>
-      </w:r>
-      <w:r>
-        <w:rPr>
-          <w:sz w:val="20"/>
-        </w:rPr>
-        <w:lastRenderedPageBreak/>
-        <w:t xml:space="preserve">gradient descent. Due to the nature of these models, we had some flexibility </w:t>
+        <w:t xml:space="preserve"> we tried hyperparameter tuning, but via this, we were only able to improve accuracy rates by around 5% on average. For this project, we decided to, as mentioned earlier, utilize decision tree, random forest, and stochastic gradient descent. Due to the nature of these models, we had some flexibility </w:t>
       </w:r>
       <w:proofErr w:type="gramStart"/>
       <w:r>
@@ -2706,6 +2708,9 @@
         <w:ind w:left="30"/>
       </w:pPr>
       <w:r>
+        <w:rPr>
+          <w:noProof/>
+        </w:rPr>
         <w:drawing>
           <wp:inline distT="0" distB="0" distL="0" distR="0" wp14:anchorId="0D2894F3" wp14:editId="413B8192">
             <wp:extent cx="5943600" cy="1171575"/>
@@ -2811,6 +2816,7 @@
       </w:pPr>
       <w:r>
         <w:rPr>
+          <w:noProof/>
           <w:sz w:val="20"/>
         </w:rPr>
         <w:lastRenderedPageBreak/>
@@ -2936,6 +2942,9 @@
         <w:ind w:left="30" w:right="-195"/>
       </w:pPr>
       <w:r>
+        <w:rPr>
+          <w:noProof/>
+        </w:rPr>
         <w:drawing>
           <wp:inline distT="0" distB="0" distL="0" distR="0" wp14:anchorId="15193874" wp14:editId="69A35636">
             <wp:extent cx="5943600" cy="1715135"/>
@@ -2979,6 +2988,9 @@
         <w:ind w:left="30"/>
       </w:pPr>
       <w:r>
+        <w:rPr>
+          <w:noProof/>
+        </w:rPr>
         <w:drawing>
           <wp:inline distT="0" distB="0" distL="0" distR="0" wp14:anchorId="62F45F77" wp14:editId="26B1AEDE">
             <wp:extent cx="2000529" cy="1448002"/>

</xml_diff>

<commit_message>
Updated some text of Hospital Multinomial Classification project report
</commit_message>
<xml_diff>
--- a/Jupyter_Notebooks - Python/INFS 768 - Predictive Analytics/Multinomial Classification Group Project/Final Report 1.2.docx
+++ b/Jupyter_Notebooks - Python/INFS 768 - Predictive Analytics/Multinomial Classification Group Project/Final Report 1.2.docx
@@ -7,21 +7,12 @@
         <w:spacing w:after="461"/>
         <w:jc w:val="center"/>
       </w:pPr>
-      <w:proofErr w:type="gramStart"/>
       <w:r>
         <w:rPr>
           <w:sz w:val="24"/>
           <w:u w:val="single" w:color="000000"/>
         </w:rPr>
-        <w:t>Project :</w:t>
-      </w:r>
-      <w:proofErr w:type="gramEnd"/>
-      <w:r>
-        <w:rPr>
-          <w:sz w:val="24"/>
-          <w:u w:val="single" w:color="000000"/>
-        </w:rPr>
-        <w:t>- Healthcare Analytics to Optimize Hospital Resource Management</w:t>
+        <w:t>Project :- Healthcare Analytics to Optimize Hospital Resource Management</w:t>
       </w:r>
       <w:r>
         <w:t>.</w:t>
@@ -183,7 +174,7 @@
         <w:jc w:val="both"/>
       </w:pPr>
       <w:r>
-        <w:t>Treating Outliers.</w:t>
+        <w:t>Removing outliers and imputing missing values</w:t>
       </w:r>
     </w:p>
     <w:p>
@@ -197,15 +188,7 @@
         <w:jc w:val="both"/>
       </w:pPr>
       <w:r>
-        <w:t xml:space="preserve">Libraries: - </w:t>
-      </w:r>
-      <w:proofErr w:type="gramStart"/>
-      <w:r>
-        <w:t>Numpy ,</w:t>
-      </w:r>
-      <w:proofErr w:type="gramEnd"/>
-      <w:r>
-        <w:t xml:space="preserve"> Pandas, Seaborn, Sklearn , Matplotlib</w:t>
+        <w:t>Libraries: - Numpy , Pandas, Seaborn, Sklearn , Matplotlib</w:t>
       </w:r>
     </w:p>
     <w:p>
@@ -219,15 +202,7 @@
         <w:jc w:val="both"/>
       </w:pPr>
       <w:r>
-        <w:t xml:space="preserve">Platforms </w:t>
-      </w:r>
-      <w:proofErr w:type="gramStart"/>
-      <w:r>
-        <w:t>Used :</w:t>
-      </w:r>
-      <w:proofErr w:type="gramEnd"/>
-      <w:r>
-        <w:t>- Python , Tableau</w:t>
+        <w:t>Platforms Used :- Python , Tableau</w:t>
       </w:r>
     </w:p>
     <w:p>
@@ -331,11 +306,7 @@
         <w:jc w:val="both"/>
       </w:pPr>
       <w:r>
-        <w:t xml:space="preserve">Dummy </w:t>
-      </w:r>
-      <w:proofErr w:type="gramStart"/>
-      <w:r>
-        <w:t xml:space="preserve">Coding </w:t>
+        <w:t xml:space="preserve">Dummy Coding </w:t>
       </w:r>
       <w:r>
         <w:t xml:space="preserve"> </w:t>
@@ -343,7 +314,6 @@
       <w:r>
         <w:t>ii.</w:t>
       </w:r>
-      <w:proofErr w:type="gramEnd"/>
       <w:r>
         <w:tab/>
         <w:t>Data Scaling</w:t>
@@ -402,15 +372,7 @@
         <w:jc w:val="both"/>
       </w:pPr>
       <w:r>
-        <w:t xml:space="preserve">Comparing and </w:t>
-      </w:r>
-      <w:proofErr w:type="gramStart"/>
-      <w:r>
-        <w:t>Implementing</w:t>
-      </w:r>
-      <w:proofErr w:type="gramEnd"/>
-      <w:r>
-        <w:t xml:space="preserve"> different classification models. ii.</w:t>
+        <w:t>Comparing and Implementing different classification models. ii.</w:t>
       </w:r>
       <w:r>
         <w:tab/>
@@ -557,11 +519,9 @@
       <w:r>
         <w:t xml:space="preserve">000 training examples. Data preprocessing that we decided that this dataset needed </w:t>
       </w:r>
-      <w:proofErr w:type="gramStart"/>
       <w:r>
         <w:t>includes:</w:t>
       </w:r>
-      <w:proofErr w:type="gramEnd"/>
       <w:r>
         <w:t xml:space="preserve"> missing value imputation, dummy coding for categorical variables, and grouping</w:t>
       </w:r>
@@ -1558,23 +1518,7 @@
           <w:color w:val="212121"/>
           <w:sz w:val="20"/>
         </w:rPr>
-        <w:t xml:space="preserve">The above chart shows how the age brackets "31-40", "41-50","51-60" have the highest density of patients corresponding to </w:t>
-      </w:r>
-      <w:proofErr w:type="gramStart"/>
-      <w:r>
-        <w:rPr>
-          <w:color w:val="212121"/>
-          <w:sz w:val="20"/>
-        </w:rPr>
-        <w:t>all of</w:t>
-      </w:r>
-      <w:proofErr w:type="gramEnd"/>
-      <w:r>
-        <w:rPr>
-          <w:color w:val="212121"/>
-          <w:sz w:val="20"/>
-        </w:rPr>
-        <w:t xml:space="preserve"> the types of admissions to the hospital.</w:t>
+        <w:t>The above chart shows how the age brackets "31-40", "41-50","51-60" have the highest density of patients corresponding to all of the types of admissions to the hospital.</w:t>
       </w:r>
     </w:p>
     <w:p>
@@ -1945,6 +1889,9 @@
         <w:ind w:left="30"/>
       </w:pPr>
       <w:r>
+        <w:rPr>
+          <w:noProof/>
+        </w:rPr>
         <w:drawing>
           <wp:inline distT="0" distB="0" distL="0" distR="0" wp14:anchorId="4B14145E" wp14:editId="5C5E3915">
             <wp:extent cx="4048690" cy="2162477"/>
@@ -1998,7 +1945,6 @@
         </w:rPr>
         <w:t xml:space="preserve">Feature </w:t>
       </w:r>
-      <w:proofErr w:type="gramStart"/>
       <w:r>
         <w:rPr>
           <w:sz w:val="20"/>
@@ -2009,14 +1955,7 @@
         <w:rPr>
           <w:sz w:val="20"/>
         </w:rPr>
-        <w:t>-</w:t>
-      </w:r>
-      <w:proofErr w:type="gramEnd"/>
-      <w:r>
-        <w:rPr>
-          <w:sz w:val="20"/>
-        </w:rPr>
-        <w:t xml:space="preserve"> </w:t>
+        <w:t xml:space="preserve">- </w:t>
       </w:r>
       <w:r>
         <w:rPr>
@@ -2194,23 +2133,7 @@
           <w:color w:val="212121"/>
           <w:sz w:val="16"/>
         </w:rPr>
-        <w:t>'0-30'</w:t>
-      </w:r>
-      <w:proofErr w:type="gramStart"/>
-      <w:r>
-        <w:rPr>
-          <w:color w:val="212121"/>
-          <w:sz w:val="16"/>
-        </w:rPr>
-        <w:t>=[</w:t>
-      </w:r>
-      <w:proofErr w:type="gramEnd"/>
-      <w:r>
-        <w:rPr>
-          <w:color w:val="212121"/>
-          <w:sz w:val="16"/>
-        </w:rPr>
-        <w:t>'0-10', '11-20', '21-30']</w:t>
+        <w:t>'0-30'=['0-10', '11-20', '21-30']</w:t>
       </w:r>
       <w:r>
         <w:rPr>
@@ -2287,21 +2210,12 @@
         </w:rPr>
         <w:t xml:space="preserve"> </w:t>
       </w:r>
-      <w:proofErr w:type="gramStart"/>
       <w:r>
         <w:rPr>
           <w:color w:val="212121"/>
           <w:sz w:val="16"/>
         </w:rPr>
-        <w:t>1:[</w:t>
-      </w:r>
-      <w:proofErr w:type="gramEnd"/>
-      <w:r>
-        <w:rPr>
-          <w:color w:val="212121"/>
-          <w:sz w:val="16"/>
-        </w:rPr>
-        <w:t>'0-10','11-20,'21-30','31-40'],</w:t>
+        <w:t>1:['0-10','11-20,'21-30','31-40'],</w:t>
       </w:r>
       <w:r>
         <w:rPr>
@@ -2397,23 +2311,7 @@
           <w:color w:val="212121"/>
           <w:sz w:val="20"/>
         </w:rPr>
-        <w:t xml:space="preserve"> Standard Scaler and fit it on the training dataset. Then we used the same object to transform Test and Validation datasets so that features of the dataset have the same weights </w:t>
-      </w:r>
-      <w:proofErr w:type="gramStart"/>
-      <w:r>
-        <w:rPr>
-          <w:color w:val="212121"/>
-          <w:sz w:val="20"/>
-        </w:rPr>
-        <w:t>in order to</w:t>
-      </w:r>
-      <w:proofErr w:type="gramEnd"/>
-      <w:r>
-        <w:rPr>
-          <w:color w:val="212121"/>
-          <w:sz w:val="20"/>
-        </w:rPr>
-        <w:t xml:space="preserve"> improve model accuracy and performance.</w:t>
+        <w:t xml:space="preserve"> Standard Scaler and fit it on the training dataset. Then we used the same object to transform Test and Validation datasets so that features of the dataset have the same weights in order to improve model accuracy and performance.</w:t>
       </w:r>
     </w:p>
     <w:p>
@@ -2503,23 +2401,7 @@
           <w:color w:val="212121"/>
           <w:sz w:val="20"/>
         </w:rPr>
-        <w:t xml:space="preserve">We decided to implement 3 models, Decision Tree, Random Forest, and Stochastic Gradient Descent. Models are selected based on their popularity and accuracy with classification problems, </w:t>
-      </w:r>
-      <w:proofErr w:type="gramStart"/>
-      <w:r>
-        <w:rPr>
-          <w:color w:val="212121"/>
-          <w:sz w:val="20"/>
-        </w:rPr>
-        <w:t>and also</w:t>
-      </w:r>
-      <w:proofErr w:type="gramEnd"/>
-      <w:r>
-        <w:rPr>
-          <w:color w:val="212121"/>
-          <w:sz w:val="20"/>
-        </w:rPr>
-        <w:t xml:space="preserve"> the ability of decision tree and random forest models to provide visuals of their decision process which can be used for convincing stakeholders and helping them understand the logic behind model decisions.</w:t>
+        <w:t>We decided to implement 3 models, Decision Tree, Random Forest, and Stochastic Gradient Descent. Models are selected based on their popularity and accuracy with classification problems, and also the ability of decision tree and random forest models to provide visuals of their decision process which can be used for convincing stakeholders and helping them understand the logic behind model decisions.</w:t>
       </w:r>
     </w:p>
     <w:p>
@@ -2563,30 +2445,14 @@
           <w:sz w:val="20"/>
         </w:rPr>
         <w:lastRenderedPageBreak/>
-        <w:t xml:space="preserve">At </w:t>
-      </w:r>
-      <w:proofErr w:type="gramStart"/>
-      <w:r>
-        <w:rPr>
-          <w:sz w:val="20"/>
-        </w:rPr>
-        <w:t>first</w:t>
-      </w:r>
-      <w:proofErr w:type="gramEnd"/>
-      <w:r>
-        <w:rPr>
-          <w:sz w:val="20"/>
-        </w:rPr>
-        <w:t xml:space="preserve"> we tried hyperparameter tuning, but via this, we were only able to improve accuracy rates by around 5% on average. For this project, we decided to, as mentioned earlier, utilize decision tree, random forest, and stochastic gradient descent. Due to the nature of these models, we had some flexibility </w:t>
-      </w:r>
-      <w:proofErr w:type="gramStart"/>
+        <w:t xml:space="preserve">At first we tried hyperparameter tuning, but via this, we were only able to improve accuracy rates by around 5% on average. For this project, we decided to, as mentioned earlier, utilize decision tree, random forest, and stochastic gradient descent. Due to the nature of these models, we had some flexibility </w:t>
+      </w:r>
       <w:r>
         <w:rPr>
           <w:sz w:val="20"/>
         </w:rPr>
         <w:t>in regard to</w:t>
       </w:r>
-      <w:proofErr w:type="gramEnd"/>
       <w:r>
         <w:rPr>
           <w:sz w:val="20"/>
@@ -2624,21 +2490,7 @@
         <w:rPr>
           <w:sz w:val="20"/>
         </w:rPr>
-        <w:t>Eventually we realized that we could make great gains on our accuracy rates by “moving the goalposts</w:t>
-      </w:r>
-      <w:proofErr w:type="gramStart"/>
-      <w:r>
-        <w:rPr>
-          <w:sz w:val="20"/>
-        </w:rPr>
-        <w:t>”, or</w:t>
-      </w:r>
-      <w:proofErr w:type="gramEnd"/>
-      <w:r>
-        <w:rPr>
-          <w:sz w:val="20"/>
-        </w:rPr>
-        <w:t xml:space="preserve"> changing our end goal to something that was much easier to attain. Originally, our dependent variable had 11 different possible categories. Adjusting this to 3 increased the accuracy rates of our models by about 30%. We settled on this method and saw it as a success as it allowed us to obtain satisfactory accuracy rates (near 80%) for a machine learning model while not further complicating our processes.</w:t>
+        <w:t>Eventually we realized that we could make great gains on our accuracy rates by “moving the goalposts”, or changing our end goal to something that was much easier to attain. Originally, our dependent variable had 11 different possible categories. Adjusting this to 3 increased the accuracy rates of our models by about 30%. We settled on this method and saw it as a success as it allowed us to obtain satisfactory accuracy rates (near 80%) for a machine learning model while not further complicating our processes.</w:t>
       </w:r>
     </w:p>
     <w:p>
@@ -2860,21 +2712,7 @@
         <w:rPr>
           <w:sz w:val="20"/>
         </w:rPr>
-        <w:t xml:space="preserve">This confusion matrix shows how the decision tree was very accurate with </w:t>
-      </w:r>
-      <w:proofErr w:type="gramStart"/>
-      <w:r>
-        <w:rPr>
-          <w:sz w:val="20"/>
-        </w:rPr>
-        <w:t>the majority of</w:t>
-      </w:r>
-      <w:proofErr w:type="gramEnd"/>
-      <w:r>
-        <w:rPr>
-          <w:sz w:val="20"/>
-        </w:rPr>
-        <w:t xml:space="preserve"> the data, which fell into the 0-40 category, but still made many misclassifications, especially for the 41-70 category which it often incorrectly predicted to be part of the 0-40 category.</w:t>
+        <w:t>This confusion matrix shows how the decision tree was very accurate with the majority of the data, which fell into the 0-40 category, but still made many misclassifications, especially for the 41-70 category which it often incorrectly predicted to be part of the 0-40 category.</w:t>
       </w:r>
     </w:p>
     <w:p>

</xml_diff>

<commit_message>
Small updates to wording in projects
</commit_message>
<xml_diff>
--- a/Jupyter_Notebooks - Python/INFS 768 - Predictive Analytics/Multinomial Classification Group Project/Final Report 1.2.docx
+++ b/Jupyter_Notebooks - Python/INFS 768 - Predictive Analytics/Multinomial Classification Group Project/Final Report 1.2.docx
@@ -662,7 +662,6 @@
             <w:pPr>
               <w:ind w:left="15"/>
             </w:pPr>
-            <w:proofErr w:type="spellStart"/>
             <w:r>
               <w:rPr>
                 <w:color w:val="212121"/>
@@ -670,7 +669,6 @@
               </w:rPr>
               <w:t>Case_id</w:t>
             </w:r>
-            <w:proofErr w:type="spellEnd"/>
           </w:p>
         </w:tc>
         <w:tc>
@@ -687,7 +685,6 @@
             <w:pPr>
               <w:ind w:left="5"/>
             </w:pPr>
-            <w:proofErr w:type="spellStart"/>
             <w:r>
               <w:rPr>
                 <w:color w:val="212121"/>
@@ -695,7 +692,6 @@
               </w:rPr>
               <w:t>Hospital_Code</w:t>
             </w:r>
-            <w:proofErr w:type="spellEnd"/>
           </w:p>
         </w:tc>
         <w:tc>
@@ -709,7 +705,6 @@
             </w:tcBorders>
           </w:tcPr>
           <w:p>
-            <w:proofErr w:type="spellStart"/>
             <w:r>
               <w:rPr>
                 <w:color w:val="212121"/>
@@ -717,7 +712,6 @@
               </w:rPr>
               <w:t>Hospital_type_code</w:t>
             </w:r>
-            <w:proofErr w:type="spellEnd"/>
           </w:p>
         </w:tc>
       </w:tr>
@@ -762,7 +756,6 @@
             <w:pPr>
               <w:ind w:left="5"/>
             </w:pPr>
-            <w:proofErr w:type="spellStart"/>
             <w:r>
               <w:rPr>
                 <w:color w:val="212121"/>
@@ -770,7 +763,6 @@
               </w:rPr>
               <w:t>City_Code_Hospital</w:t>
             </w:r>
-            <w:proofErr w:type="spellEnd"/>
           </w:p>
         </w:tc>
         <w:tc>
@@ -784,7 +776,6 @@
             </w:tcBorders>
           </w:tcPr>
           <w:p>
-            <w:proofErr w:type="spellStart"/>
             <w:r>
               <w:rPr>
                 <w:color w:val="212121"/>
@@ -792,7 +783,6 @@
               </w:rPr>
               <w:t>Hospital_region_code</w:t>
             </w:r>
-            <w:proofErr w:type="spellEnd"/>
           </w:p>
         </w:tc>
       </w:tr>
@@ -837,7 +827,6 @@
             <w:pPr>
               <w:ind w:left="5"/>
             </w:pPr>
-            <w:proofErr w:type="spellStart"/>
             <w:r>
               <w:rPr>
                 <w:color w:val="212121"/>
@@ -845,7 +834,6 @@
               </w:rPr>
               <w:t>Patientid</w:t>
             </w:r>
-            <w:proofErr w:type="spellEnd"/>
           </w:p>
         </w:tc>
         <w:tc>
@@ -899,7 +887,6 @@
             <w:pPr>
               <w:ind w:left="5"/>
             </w:pPr>
-            <w:proofErr w:type="spellStart"/>
             <w:r>
               <w:rPr>
                 <w:color w:val="212121"/>
@@ -907,7 +894,6 @@
               </w:rPr>
               <w:t>City_Code_Patient</w:t>
             </w:r>
-            <w:proofErr w:type="spellEnd"/>
           </w:p>
         </w:tc>
         <w:tc>
@@ -921,7 +907,6 @@
             </w:tcBorders>
           </w:tcPr>
           <w:p>
-            <w:proofErr w:type="spellStart"/>
             <w:r>
               <w:rPr>
                 <w:color w:val="212121"/>
@@ -929,7 +914,6 @@
               </w:rPr>
               <w:t>Ward_Type</w:t>
             </w:r>
-            <w:proofErr w:type="spellEnd"/>
           </w:p>
         </w:tc>
       </w:tr>
@@ -972,7 +956,6 @@
             </w:tcBorders>
           </w:tcPr>
           <w:p>
-            <w:proofErr w:type="spellStart"/>
             <w:r>
               <w:rPr>
                 <w:color w:val="212121"/>
@@ -980,7 +963,6 @@
               </w:rPr>
               <w:t>Ward_Facility_Code</w:t>
             </w:r>
-            <w:proofErr w:type="spellEnd"/>
           </w:p>
         </w:tc>
       </w:tr>
@@ -1123,7 +1105,6 @@
             <w:pPr>
               <w:ind w:left="5"/>
             </w:pPr>
-            <w:proofErr w:type="spellStart"/>
             <w:r>
               <w:rPr>
                 <w:color w:val="212121"/>
@@ -1131,7 +1112,6 @@
               </w:rPr>
               <w:t>Admission_Deposit</w:t>
             </w:r>
-            <w:proofErr w:type="spellEnd"/>
           </w:p>
         </w:tc>
         <w:tc>
@@ -1311,23 +1291,7 @@
           <w:color w:val="212121"/>
           <w:sz w:val="20"/>
         </w:rPr>
-        <w:t>2192 records missing in the “</w:t>
-      </w:r>
-      <w:proofErr w:type="spellStart"/>
-      <w:r>
-        <w:rPr>
-          <w:color w:val="212121"/>
-          <w:sz w:val="20"/>
-        </w:rPr>
-        <w:t>City_Code_Patient</w:t>
-      </w:r>
-      <w:proofErr w:type="spellEnd"/>
-      <w:r>
-        <w:rPr>
-          <w:color w:val="212121"/>
-          <w:sz w:val="20"/>
-        </w:rPr>
-        <w:t xml:space="preserve">” </w:t>
+        <w:t xml:space="preserve">2192 records missing in the “City_Code_Patient” </w:t>
       </w:r>
       <w:r>
         <w:rPr>
@@ -1384,7 +1348,31 @@
         <w:rPr>
           <w:sz w:val="20"/>
         </w:rPr>
-        <w:t>Categorical variables we lowered the amount of categories in include “Age” and “Stay”. The categorical variable we changed to a numeric was “Severity of Illness”. The variables we utilized dummy coding on were “Severity of Illness” and “Age Range”. All of this is subject to change as we continue the project.</w:t>
+        <w:t xml:space="preserve">Categorical variables we lowered the amount of categories in include “Age” and “Stay”. The categorical variable we changed to a numeric was “Severity of Illness”. The variables we utilized dummy </w:t>
+      </w:r>
+      <w:r>
+        <w:rPr>
+          <w:sz w:val="20"/>
+        </w:rPr>
+        <w:t>en</w:t>
+      </w:r>
+      <w:r>
+        <w:rPr>
+          <w:sz w:val="20"/>
+        </w:rPr>
+        <w:t>coding on were</w:t>
+      </w:r>
+      <w:r>
+        <w:rPr>
+          <w:sz w:val="20"/>
+        </w:rPr>
+        <w:t>essentially all categorical variables except “Severity of Illness” and “Stay”</w:t>
+      </w:r>
+      <w:r>
+        <w:rPr>
+          <w:sz w:val="20"/>
+        </w:rPr>
+        <w:t>.</w:t>
       </w:r>
     </w:p>
     <w:p>
@@ -1990,15 +1978,7 @@
           <w:color w:val="212121"/>
           <w:sz w:val="20"/>
         </w:rPr>
-        <w:t xml:space="preserve"> variables were converted to </w:t>
-      </w:r>
-      <w:proofErr w:type="spellStart"/>
-      <w:r>
-        <w:rPr>
-          <w:color w:val="212121"/>
-          <w:sz w:val="20"/>
-        </w:rPr>
-        <w:t>numeric</w:t>
+        <w:t xml:space="preserve"> variables were converted to numeric</w:t>
       </w:r>
       <w:r>
         <w:rPr>
@@ -2007,7 +1987,6 @@
         </w:rPr>
         <w:t>s</w:t>
       </w:r>
-      <w:proofErr w:type="spellEnd"/>
       <w:r>
         <w:rPr>
           <w:color w:val="212121"/>
@@ -2295,23 +2274,7 @@
           <w:color w:val="212121"/>
           <w:sz w:val="20"/>
         </w:rPr>
-        <w:t xml:space="preserve"> of several different parameters. We utilized Sci-Kit </w:t>
-      </w:r>
-      <w:proofErr w:type="spellStart"/>
-      <w:r>
-        <w:rPr>
-          <w:color w:val="212121"/>
-          <w:sz w:val="20"/>
-        </w:rPr>
-        <w:t>Learn’s</w:t>
-      </w:r>
-      <w:proofErr w:type="spellEnd"/>
-      <w:r>
-        <w:rPr>
-          <w:color w:val="212121"/>
-          <w:sz w:val="20"/>
-        </w:rPr>
-        <w:t xml:space="preserve"> Standard Scaler and fit it on the training dataset. Then we used the same object to transform Test and Validation datasets so that features of the dataset have the same weights in order to improve model accuracy and performance.</w:t>
+        <w:t xml:space="preserve"> of several different parameters. We utilized Sci-Kit Learn’s Standard Scaler and fit it on the training dataset. Then we used the same object to transform Test and Validation datasets so that features of the dataset have the same weights in order to improve model accuracy and performance.</w:t>
       </w:r>
     </w:p>
     <w:p>
@@ -2457,21 +2420,7 @@
         <w:rPr>
           <w:sz w:val="20"/>
         </w:rPr>
-        <w:t xml:space="preserve"> hyperparameters to possibly solve the accuracy rate issues we were facing. With the decision tree, we were able to make a gain of about 9% in accuracy on the test dataset via lowering the max depth, increasing the minimum samples split, and adjusting the criterion of the splits from </w:t>
-      </w:r>
-      <w:proofErr w:type="spellStart"/>
-      <w:r>
-        <w:rPr>
-          <w:sz w:val="20"/>
-        </w:rPr>
-        <w:t>gini</w:t>
-      </w:r>
-      <w:proofErr w:type="spellEnd"/>
-      <w:r>
-        <w:rPr>
-          <w:sz w:val="20"/>
-        </w:rPr>
-        <w:t xml:space="preserve"> to entropy. With the random forest model, we were able to improve accuracy by about 5% via similar adjustments as the ones we made for the decision tree model. Finally for stochastic gradient descent, we were not able to make more than a decimal value impact on the accuracy rate by adjusting the hyperparameters and thus gave up after cycling through many of the different options it allowed. These adjustments included adjusting the loss function and penalty options. We did find that changing the loss function for SGD from hinge to log and penalty from L2 to L1 allowed us some accuracy gains, but as mentioned earlier, they were only improvements by about three tenths.</w:t>
+        <w:t xml:space="preserve"> hyperparameters to possibly solve the accuracy rate issues we were facing. With the decision tree, we were able to make a gain of about 9% in accuracy on the test dataset via lowering the max depth, increasing the minimum samples split, and adjusting the criterion of the splits from gini to entropy. With the random forest model, we were able to improve accuracy by about 5% via similar adjustments as the ones we made for the decision tree model. Finally for stochastic gradient descent, we were not able to make more than a decimal value impact on the accuracy rate by adjusting the hyperparameters and thus gave up after cycling through many of the different options it allowed. These adjustments included adjusting the loss function and penalty options. We did find that changing the loss function for SGD from hinge to log and penalty from L2 to L1 allowed us some accuracy gains, but as mentioned earlier, they were only improvements by about three tenths.</w:t>
       </w:r>
       <w:r>
         <w:rPr>

</xml_diff>

<commit_message>
Updates to INFS 768 multinomial logistic regression project. Complete revamp, replacing everything done by rest of group.
</commit_message>
<xml_diff>
--- a/Jupyter_Notebooks - Python/INFS 768 - Predictive Analytics/Multinomial Classification Group Project/Final Report 1.2.docx
+++ b/Jupyter_Notebooks - Python/INFS 768 - Predictive Analytics/Multinomial Classification Group Project/Final Report 1.2.docx
@@ -7,12 +7,21 @@
         <w:spacing w:after="461"/>
         <w:jc w:val="center"/>
       </w:pPr>
+      <w:proofErr w:type="gramStart"/>
       <w:r>
         <w:rPr>
           <w:sz w:val="24"/>
           <w:u w:val="single" w:color="000000"/>
         </w:rPr>
-        <w:t>Project :- Healthcare Analytics to Optimize Hospital Resource Management</w:t>
+        <w:t>Project :</w:t>
+      </w:r>
+      <w:proofErr w:type="gramEnd"/>
+      <w:r>
+        <w:rPr>
+          <w:sz w:val="24"/>
+          <w:u w:val="single" w:color="000000"/>
+        </w:rPr>
+        <w:t>- Healthcare Analytics to Optimize Hospital Resource Management</w:t>
       </w:r>
       <w:r>
         <w:t>.</w:t>
@@ -188,7 +197,15 @@
         <w:jc w:val="both"/>
       </w:pPr>
       <w:r>
-        <w:t>Libraries: - Numpy , Pandas, Seaborn, Sklearn , Matplotlib</w:t>
+        <w:t xml:space="preserve">Libraries: - </w:t>
+      </w:r>
+      <w:proofErr w:type="gramStart"/>
+      <w:r>
+        <w:t>Numpy ,</w:t>
+      </w:r>
+      <w:proofErr w:type="gramEnd"/>
+      <w:r>
+        <w:t xml:space="preserve"> Pandas, Seaborn, Sklearn , Matplotlib</w:t>
       </w:r>
     </w:p>
     <w:p>
@@ -202,7 +219,15 @@
         <w:jc w:val="both"/>
       </w:pPr>
       <w:r>
-        <w:t>Platforms Used :- Python , Tableau</w:t>
+        <w:t xml:space="preserve">Platforms </w:t>
+      </w:r>
+      <w:proofErr w:type="gramStart"/>
+      <w:r>
+        <w:t>Used :</w:t>
+      </w:r>
+      <w:proofErr w:type="gramEnd"/>
+      <w:r>
+        <w:t>- Python , Tableau</w:t>
       </w:r>
     </w:p>
     <w:p>
@@ -306,7 +331,11 @@
         <w:jc w:val="both"/>
       </w:pPr>
       <w:r>
-        <w:t xml:space="preserve">Dummy Coding </w:t>
+        <w:t xml:space="preserve">Dummy </w:t>
+      </w:r>
+      <w:proofErr w:type="gramStart"/>
+      <w:r>
+        <w:t xml:space="preserve">Coding </w:t>
       </w:r>
       <w:r>
         <w:t xml:space="preserve"> </w:t>
@@ -314,6 +343,7 @@
       <w:r>
         <w:t>ii.</w:t>
       </w:r>
+      <w:proofErr w:type="gramEnd"/>
       <w:r>
         <w:tab/>
         <w:t>Data Scaling</w:t>
@@ -372,7 +402,15 @@
         <w:jc w:val="both"/>
       </w:pPr>
       <w:r>
-        <w:t>Comparing and Implementing different classification models. ii.</w:t>
+        <w:t xml:space="preserve">Comparing and </w:t>
+      </w:r>
+      <w:proofErr w:type="gramStart"/>
+      <w:r>
+        <w:t>Implementing</w:t>
+      </w:r>
+      <w:proofErr w:type="gramEnd"/>
+      <w:r>
+        <w:t xml:space="preserve"> different classification models. ii.</w:t>
       </w:r>
       <w:r>
         <w:tab/>
@@ -519,9 +557,11 @@
       <w:r>
         <w:t xml:space="preserve">000 training examples. Data preprocessing that we decided that this dataset needed </w:t>
       </w:r>
+      <w:proofErr w:type="gramStart"/>
       <w:r>
         <w:t>includes:</w:t>
       </w:r>
+      <w:proofErr w:type="gramEnd"/>
       <w:r>
         <w:t xml:space="preserve"> missing value imputation, dummy coding for categorical variables, and grouping</w:t>
       </w:r>
@@ -662,6 +702,7 @@
             <w:pPr>
               <w:ind w:left="15"/>
             </w:pPr>
+            <w:proofErr w:type="spellStart"/>
             <w:r>
               <w:rPr>
                 <w:color w:val="212121"/>
@@ -669,6 +710,7 @@
               </w:rPr>
               <w:t>Case_id</w:t>
             </w:r>
+            <w:proofErr w:type="spellEnd"/>
           </w:p>
         </w:tc>
         <w:tc>
@@ -685,6 +727,7 @@
             <w:pPr>
               <w:ind w:left="5"/>
             </w:pPr>
+            <w:proofErr w:type="spellStart"/>
             <w:r>
               <w:rPr>
                 <w:color w:val="212121"/>
@@ -692,6 +735,7 @@
               </w:rPr>
               <w:t>Hospital_Code</w:t>
             </w:r>
+            <w:proofErr w:type="spellEnd"/>
           </w:p>
         </w:tc>
         <w:tc>
@@ -705,6 +749,7 @@
             </w:tcBorders>
           </w:tcPr>
           <w:p>
+            <w:proofErr w:type="spellStart"/>
             <w:r>
               <w:rPr>
                 <w:color w:val="212121"/>
@@ -712,6 +757,7 @@
               </w:rPr>
               <w:t>Hospital_type_code</w:t>
             </w:r>
+            <w:proofErr w:type="spellEnd"/>
           </w:p>
         </w:tc>
       </w:tr>
@@ -756,6 +802,7 @@
             <w:pPr>
               <w:ind w:left="5"/>
             </w:pPr>
+            <w:proofErr w:type="spellStart"/>
             <w:r>
               <w:rPr>
                 <w:color w:val="212121"/>
@@ -763,6 +810,7 @@
               </w:rPr>
               <w:t>City_Code_Hospital</w:t>
             </w:r>
+            <w:proofErr w:type="spellEnd"/>
           </w:p>
         </w:tc>
         <w:tc>
@@ -776,6 +824,7 @@
             </w:tcBorders>
           </w:tcPr>
           <w:p>
+            <w:proofErr w:type="spellStart"/>
             <w:r>
               <w:rPr>
                 <w:color w:val="212121"/>
@@ -783,6 +832,7 @@
               </w:rPr>
               <w:t>Hospital_region_code</w:t>
             </w:r>
+            <w:proofErr w:type="spellEnd"/>
           </w:p>
         </w:tc>
       </w:tr>
@@ -827,6 +877,7 @@
             <w:pPr>
               <w:ind w:left="5"/>
             </w:pPr>
+            <w:proofErr w:type="spellStart"/>
             <w:r>
               <w:rPr>
                 <w:color w:val="212121"/>
@@ -834,6 +885,7 @@
               </w:rPr>
               <w:t>Patientid</w:t>
             </w:r>
+            <w:proofErr w:type="spellEnd"/>
           </w:p>
         </w:tc>
         <w:tc>
@@ -887,6 +939,7 @@
             <w:pPr>
               <w:ind w:left="5"/>
             </w:pPr>
+            <w:proofErr w:type="spellStart"/>
             <w:r>
               <w:rPr>
                 <w:color w:val="212121"/>
@@ -894,6 +947,7 @@
               </w:rPr>
               <w:t>City_Code_Patient</w:t>
             </w:r>
+            <w:proofErr w:type="spellEnd"/>
           </w:p>
         </w:tc>
         <w:tc>
@@ -907,6 +961,7 @@
             </w:tcBorders>
           </w:tcPr>
           <w:p>
+            <w:proofErr w:type="spellStart"/>
             <w:r>
               <w:rPr>
                 <w:color w:val="212121"/>
@@ -914,6 +969,7 @@
               </w:rPr>
               <w:t>Ward_Type</w:t>
             </w:r>
+            <w:proofErr w:type="spellEnd"/>
           </w:p>
         </w:tc>
       </w:tr>
@@ -956,6 +1012,7 @@
             </w:tcBorders>
           </w:tcPr>
           <w:p>
+            <w:proofErr w:type="spellStart"/>
             <w:r>
               <w:rPr>
                 <w:color w:val="212121"/>
@@ -963,6 +1020,7 @@
               </w:rPr>
               <w:t>Ward_Facility_Code</w:t>
             </w:r>
+            <w:proofErr w:type="spellEnd"/>
           </w:p>
         </w:tc>
       </w:tr>
@@ -1105,6 +1163,7 @@
             <w:pPr>
               <w:ind w:left="5"/>
             </w:pPr>
+            <w:proofErr w:type="spellStart"/>
             <w:r>
               <w:rPr>
                 <w:color w:val="212121"/>
@@ -1112,6 +1171,7 @@
               </w:rPr>
               <w:t>Admission_Deposit</w:t>
             </w:r>
+            <w:proofErr w:type="spellEnd"/>
           </w:p>
         </w:tc>
         <w:tc>
@@ -1291,7 +1351,23 @@
           <w:color w:val="212121"/>
           <w:sz w:val="20"/>
         </w:rPr>
-        <w:t xml:space="preserve">2192 records missing in the “City_Code_Patient” </w:t>
+        <w:t>2192 records missing in the “</w:t>
+      </w:r>
+      <w:proofErr w:type="spellStart"/>
+      <w:r>
+        <w:rPr>
+          <w:color w:val="212121"/>
+          <w:sz w:val="20"/>
+        </w:rPr>
+        <w:t>City_Code_Patient</w:t>
+      </w:r>
+      <w:proofErr w:type="spellEnd"/>
+      <w:r>
+        <w:rPr>
+          <w:color w:val="212121"/>
+          <w:sz w:val="20"/>
+        </w:rPr>
+        <w:t xml:space="preserve">” </w:t>
       </w:r>
       <w:r>
         <w:rPr>
@@ -1360,13 +1436,27 @@
         <w:rPr>
           <w:sz w:val="20"/>
         </w:rPr>
-        <w:t>coding on were</w:t>
-      </w:r>
-      <w:r>
-        <w:rPr>
-          <w:sz w:val="20"/>
-        </w:rPr>
-        <w:t>essentially all categorical variables except “Severity of Illness” and “Stay”</w:t>
+        <w:t xml:space="preserve">coding on </w:t>
+      </w:r>
+      <w:proofErr w:type="spellStart"/>
+      <w:r>
+        <w:rPr>
+          <w:sz w:val="20"/>
+        </w:rPr>
+        <w:t>were</w:t>
+      </w:r>
+      <w:r>
+        <w:rPr>
+          <w:sz w:val="20"/>
+        </w:rPr>
+        <w:t>essentially</w:t>
+      </w:r>
+      <w:proofErr w:type="spellEnd"/>
+      <w:r>
+        <w:rPr>
+          <w:sz w:val="20"/>
+        </w:rPr>
+        <w:t xml:space="preserve"> all categorical variables except “Severity of Illness” and “Stay”</w:t>
       </w:r>
       <w:r>
         <w:rPr>
@@ -1506,7 +1596,23 @@
           <w:color w:val="212121"/>
           <w:sz w:val="20"/>
         </w:rPr>
-        <w:t>The above chart shows how the age brackets "31-40", "41-50","51-60" have the highest density of patients corresponding to all of the types of admissions to the hospital.</w:t>
+        <w:t xml:space="preserve">The above chart shows how the age brackets "31-40", "41-50","51-60" have the highest density of patients corresponding to </w:t>
+      </w:r>
+      <w:proofErr w:type="gramStart"/>
+      <w:r>
+        <w:rPr>
+          <w:color w:val="212121"/>
+          <w:sz w:val="20"/>
+        </w:rPr>
+        <w:t>all of</w:t>
+      </w:r>
+      <w:proofErr w:type="gramEnd"/>
+      <w:r>
+        <w:rPr>
+          <w:color w:val="212121"/>
+          <w:sz w:val="20"/>
+        </w:rPr>
+        <w:t xml:space="preserve"> the types of admissions to the hospital.</w:t>
       </w:r>
     </w:p>
     <w:p>
@@ -1743,7 +1849,7 @@
           <w:noProof/>
         </w:rPr>
         <w:drawing>
-          <wp:inline distT="0" distB="0" distL="0" distR="0" wp14:anchorId="64FC1328" wp14:editId="0E096CF8">
+          <wp:inline distT="0" distB="0" distL="0" distR="0" wp14:anchorId="64FC1328" wp14:editId="78CF448D">
             <wp:extent cx="4714875" cy="3566884"/>
             <wp:effectExtent l="0" t="0" r="0" b="0"/>
             <wp:docPr id="6" name="Picture 6" descr="Chart&#10;&#10;Description automatically generated"/>
@@ -1766,7 +1872,7 @@
                   <pic:spPr>
                     <a:xfrm>
                       <a:off x="0" y="0"/>
-                      <a:ext cx="4763907" cy="3603978"/>
+                      <a:ext cx="4714875" cy="3566884"/>
                     </a:xfrm>
                     <a:prstGeom prst="rect">
                       <a:avLst/>
@@ -1933,6 +2039,7 @@
         </w:rPr>
         <w:t xml:space="preserve">Feature </w:t>
       </w:r>
+      <w:proofErr w:type="gramStart"/>
       <w:r>
         <w:rPr>
           <w:sz w:val="20"/>
@@ -1943,7 +2050,14 @@
         <w:rPr>
           <w:sz w:val="20"/>
         </w:rPr>
-        <w:t xml:space="preserve">- </w:t>
+        <w:t>-</w:t>
+      </w:r>
+      <w:proofErr w:type="gramEnd"/>
+      <w:r>
+        <w:rPr>
+          <w:sz w:val="20"/>
+        </w:rPr>
+        <w:t xml:space="preserve"> </w:t>
       </w:r>
       <w:r>
         <w:rPr>
@@ -1978,7 +2092,15 @@
           <w:color w:val="212121"/>
           <w:sz w:val="20"/>
         </w:rPr>
-        <w:t xml:space="preserve"> variables were converted to numeric</w:t>
+        <w:t xml:space="preserve"> variables were converted to </w:t>
+      </w:r>
+      <w:proofErr w:type="spellStart"/>
+      <w:r>
+        <w:rPr>
+          <w:color w:val="212121"/>
+          <w:sz w:val="20"/>
+        </w:rPr>
+        <w:t>numeric</w:t>
       </w:r>
       <w:r>
         <w:rPr>
@@ -1987,6 +2109,7 @@
         </w:rPr>
         <w:t>s</w:t>
       </w:r>
+      <w:proofErr w:type="spellEnd"/>
       <w:r>
         <w:rPr>
           <w:color w:val="212121"/>
@@ -2112,7 +2235,23 @@
           <w:color w:val="212121"/>
           <w:sz w:val="16"/>
         </w:rPr>
-        <w:t>'0-30'=['0-10', '11-20', '21-30']</w:t>
+        <w:t>'0-30'</w:t>
+      </w:r>
+      <w:proofErr w:type="gramStart"/>
+      <w:r>
+        <w:rPr>
+          <w:color w:val="212121"/>
+          <w:sz w:val="16"/>
+        </w:rPr>
+        <w:t>=[</w:t>
+      </w:r>
+      <w:proofErr w:type="gramEnd"/>
+      <w:r>
+        <w:rPr>
+          <w:color w:val="212121"/>
+          <w:sz w:val="16"/>
+        </w:rPr>
+        <w:t>'0-10', '11-20', '21-30']</w:t>
       </w:r>
       <w:r>
         <w:rPr>
@@ -2189,12 +2328,21 @@
         </w:rPr>
         <w:t xml:space="preserve"> </w:t>
       </w:r>
+      <w:proofErr w:type="gramStart"/>
       <w:r>
         <w:rPr>
           <w:color w:val="212121"/>
           <w:sz w:val="16"/>
         </w:rPr>
-        <w:t>1:['0-10','11-20,'21-30','31-40'],</w:t>
+        <w:t>1:[</w:t>
+      </w:r>
+      <w:proofErr w:type="gramEnd"/>
+      <w:r>
+        <w:rPr>
+          <w:color w:val="212121"/>
+          <w:sz w:val="16"/>
+        </w:rPr>
+        <w:t>'0-10','11-20,'21-30','31-40'],</w:t>
       </w:r>
       <w:r>
         <w:rPr>
@@ -2274,7 +2422,39 @@
           <w:color w:val="212121"/>
           <w:sz w:val="20"/>
         </w:rPr>
-        <w:t xml:space="preserve"> of several different parameters. We utilized Sci-Kit Learn’s Standard Scaler and fit it on the training dataset. Then we used the same object to transform Test and Validation datasets so that features of the dataset have the same weights in order to improve model accuracy and performance.</w:t>
+        <w:t xml:space="preserve"> of several different parameters. We utilized Sci-Kit </w:t>
+      </w:r>
+      <w:proofErr w:type="spellStart"/>
+      <w:r>
+        <w:rPr>
+          <w:color w:val="212121"/>
+          <w:sz w:val="20"/>
+        </w:rPr>
+        <w:t>Learn’s</w:t>
+      </w:r>
+      <w:proofErr w:type="spellEnd"/>
+      <w:r>
+        <w:rPr>
+          <w:color w:val="212121"/>
+          <w:sz w:val="20"/>
+        </w:rPr>
+        <w:t xml:space="preserve"> Standard Scaler and fit it on the training dataset. Then we used the same object to transform Test and Validation datasets so that features of the dataset have the same weights </w:t>
+      </w:r>
+      <w:proofErr w:type="gramStart"/>
+      <w:r>
+        <w:rPr>
+          <w:color w:val="212121"/>
+          <w:sz w:val="20"/>
+        </w:rPr>
+        <w:t>in order to</w:t>
+      </w:r>
+      <w:proofErr w:type="gramEnd"/>
+      <w:r>
+        <w:rPr>
+          <w:color w:val="212121"/>
+          <w:sz w:val="20"/>
+        </w:rPr>
+        <w:t xml:space="preserve"> improve model accuracy and performance.</w:t>
       </w:r>
     </w:p>
     <w:p>
@@ -2364,7 +2544,23 @@
           <w:color w:val="212121"/>
           <w:sz w:val="20"/>
         </w:rPr>
-        <w:t>We decided to implement 3 models, Decision Tree, Random Forest, and Stochastic Gradient Descent. Models are selected based on their popularity and accuracy with classification problems, and also the ability of decision tree and random forest models to provide visuals of their decision process which can be used for convincing stakeholders and helping them understand the logic behind model decisions.</w:t>
+        <w:t xml:space="preserve">We decided to implement 3 models, Decision Tree, Random Forest, and Stochastic Gradient Descent. Models are selected based on their popularity and accuracy with classification problems, </w:t>
+      </w:r>
+      <w:proofErr w:type="gramStart"/>
+      <w:r>
+        <w:rPr>
+          <w:color w:val="212121"/>
+          <w:sz w:val="20"/>
+        </w:rPr>
+        <w:t>and also</w:t>
+      </w:r>
+      <w:proofErr w:type="gramEnd"/>
+      <w:r>
+        <w:rPr>
+          <w:color w:val="212121"/>
+          <w:sz w:val="20"/>
+        </w:rPr>
+        <w:t xml:space="preserve"> the ability of decision tree and random forest models to provide visuals of their decision process which can be used for convincing stakeholders and helping them understand the logic behind model decisions.</w:t>
       </w:r>
     </w:p>
     <w:p>
@@ -2408,19 +2604,49 @@
           <w:sz w:val="20"/>
         </w:rPr>
         <w:lastRenderedPageBreak/>
-        <w:t xml:space="preserve">At first we tried hyperparameter tuning, but via this, we were only able to improve accuracy rates by around 5% on average. For this project, we decided to, as mentioned earlier, utilize decision tree, random forest, and stochastic gradient descent. Due to the nature of these models, we had some flexibility </w:t>
-      </w:r>
+        <w:t xml:space="preserve">At </w:t>
+      </w:r>
+      <w:proofErr w:type="gramStart"/>
+      <w:r>
+        <w:rPr>
+          <w:sz w:val="20"/>
+        </w:rPr>
+        <w:t>first</w:t>
+      </w:r>
+      <w:proofErr w:type="gramEnd"/>
+      <w:r>
+        <w:rPr>
+          <w:sz w:val="20"/>
+        </w:rPr>
+        <w:t xml:space="preserve"> we tried hyperparameter tuning, but via this, we were only able to improve accuracy rates by around 5% on average. For this project, we decided to, as mentioned earlier, utilize decision tree, random forest, and stochastic gradient descent. Due to the nature of these models, we had some flexibility </w:t>
+      </w:r>
+      <w:proofErr w:type="gramStart"/>
       <w:r>
         <w:rPr>
           <w:sz w:val="20"/>
         </w:rPr>
         <w:t>in regard to</w:t>
       </w:r>
-      <w:r>
-        <w:rPr>
-          <w:sz w:val="20"/>
-        </w:rPr>
-        <w:t xml:space="preserve"> hyperparameters to possibly solve the accuracy rate issues we were facing. With the decision tree, we were able to make a gain of about 9% in accuracy on the test dataset via lowering the max depth, increasing the minimum samples split, and adjusting the criterion of the splits from gini to entropy. With the random forest model, we were able to improve accuracy by about 5% via similar adjustments as the ones we made for the decision tree model. Finally for stochastic gradient descent, we were not able to make more than a decimal value impact on the accuracy rate by adjusting the hyperparameters and thus gave up after cycling through many of the different options it allowed. These adjustments included adjusting the loss function and penalty options. We did find that changing the loss function for SGD from hinge to log and penalty from L2 to L1 allowed us some accuracy gains, but as mentioned earlier, they were only improvements by about three tenths.</w:t>
+      <w:proofErr w:type="gramEnd"/>
+      <w:r>
+        <w:rPr>
+          <w:sz w:val="20"/>
+        </w:rPr>
+        <w:t xml:space="preserve"> hyperparameters to possibly solve the accuracy rate issues we were facing. With the decision tree, we were able to make a gain of about 9% in accuracy on the test dataset via lowering the max depth, increasing the minimum samples split, and adjusting the criterion of the splits from </w:t>
+      </w:r>
+      <w:proofErr w:type="spellStart"/>
+      <w:r>
+        <w:rPr>
+          <w:sz w:val="20"/>
+        </w:rPr>
+        <w:t>gini</w:t>
+      </w:r>
+      <w:proofErr w:type="spellEnd"/>
+      <w:r>
+        <w:rPr>
+          <w:sz w:val="20"/>
+        </w:rPr>
+        <w:t xml:space="preserve"> to entropy. With the random forest model, we were able to improve accuracy by about 5% via similar adjustments as the ones we made for the decision tree model. Finally for stochastic gradient descent, we were not able to make more than a decimal value impact on the accuracy rate by adjusting the hyperparameters and thus gave up after cycling through many of the different options it allowed. These adjustments included adjusting the loss function and penalty options. We did find that changing the loss function for SGD from hinge to log and penalty from L2 to L1 allowed us some accuracy gains, but as mentioned earlier, they were only improvements by about three tenths.</w:t>
       </w:r>
       <w:r>
         <w:rPr>
@@ -2439,7 +2665,21 @@
         <w:rPr>
           <w:sz w:val="20"/>
         </w:rPr>
-        <w:t>Eventually we realized that we could make great gains on our accuracy rates by “moving the goalposts”, or changing our end goal to something that was much easier to attain. Originally, our dependent variable had 11 different possible categories. Adjusting this to 3 increased the accuracy rates of our models by about 30%. We settled on this method and saw it as a success as it allowed us to obtain satisfactory accuracy rates (near 80%) for a machine learning model while not further complicating our processes.</w:t>
+        <w:t>Eventually we realized that we could make great gains on our accuracy rates by “moving the goalposts</w:t>
+      </w:r>
+      <w:proofErr w:type="gramStart"/>
+      <w:r>
+        <w:rPr>
+          <w:sz w:val="20"/>
+        </w:rPr>
+        <w:t>”, or</w:t>
+      </w:r>
+      <w:proofErr w:type="gramEnd"/>
+      <w:r>
+        <w:rPr>
+          <w:sz w:val="20"/>
+        </w:rPr>
+        <w:t xml:space="preserve"> changing our end goal to something that was much easier to attain. Originally, our dependent variable had 11 different possible categories. Adjusting this to 3 increased the accuracy rates of our models by about 30%. We settled on this method and saw it as a success as it allowed us to obtain satisfactory accuracy rates (near 80%) for a machine learning model while not further complicating our processes.</w:t>
       </w:r>
     </w:p>
     <w:p>
@@ -2661,7 +2901,21 @@
         <w:rPr>
           <w:sz w:val="20"/>
         </w:rPr>
-        <w:t>This confusion matrix shows how the decision tree was very accurate with the majority of the data, which fell into the 0-40 category, but still made many misclassifications, especially for the 41-70 category which it often incorrectly predicted to be part of the 0-40 category.</w:t>
+        <w:t xml:space="preserve">This confusion matrix shows how the decision tree was very accurate with </w:t>
+      </w:r>
+      <w:proofErr w:type="gramStart"/>
+      <w:r>
+        <w:rPr>
+          <w:sz w:val="20"/>
+        </w:rPr>
+        <w:t>the majority of</w:t>
+      </w:r>
+      <w:proofErr w:type="gramEnd"/>
+      <w:r>
+        <w:rPr>
+          <w:sz w:val="20"/>
+        </w:rPr>
+        <w:t xml:space="preserve"> the data, which fell into the 0-40 category, but still made many misclassifications, especially for the 41-70 category which it often incorrectly predicted to be part of the 0-40 category.</w:t>
       </w:r>
     </w:p>
     <w:p>

</xml_diff>